<commit_message>
Doc v2 & more audio
document still needs more feedback
</commit_message>
<xml_diff>
--- a/Docs/Blake_Andrews_GroupDesignBrief_V2.docx
+++ b/Docs/Blake_Andrews_GroupDesignBrief_V2.docx
@@ -110,19 +110,6 @@
     <w:p>
       <w:pPr>
         <w:jc w:val="left"/>
-        <w:rPr>
-          <w:i w:val="1"/>
-        </w:rPr>
-      </w:pPr>
-      <w:r>
-        <w:rPr>
-          <w:rtl w:val="0"/>
-        </w:rPr>
-      </w:r>
-    </w:p>
-    <w:p>
-      <w:pPr>
-        <w:jc w:val="center"/>
         <w:rPr>
           <w:i w:val="1"/>
         </w:rPr>
@@ -214,13 +201,24 @@
         <w:jc w:val="center"/>
         <w:rPr>
           <w:i w:val="1"/>
-          <w:highlight w:val="green"/>
-        </w:rPr>
-      </w:pPr>
-      <w:r>
-        <w:rPr>
-          <w:i w:val="1"/>
-          <w:highlight w:val="cyan"/>
+        </w:rPr>
+      </w:pPr>
+      <w:r>
+        <w:rPr>
+          <w:rtl w:val="0"/>
+        </w:rPr>
+      </w:r>
+    </w:p>
+    <w:p>
+      <w:pPr>
+        <w:jc w:val="center"/>
+        <w:rPr>
+          <w:i w:val="1"/>
+        </w:rPr>
+      </w:pPr>
+      <w:r>
+        <w:rPr>
+          <w:i w:val="1"/>
           <w:rtl w:val="0"/>
         </w:rPr>
         <w:t xml:space="preserve">Zachery Dyer</w:t>
@@ -235,7 +233,6 @@
       <w:r>
         <w:rPr>
           <w:i w:val="1"/>
-          <w:highlight w:val="magenta"/>
           <w:rtl w:val="0"/>
         </w:rPr>
         <w:t xml:space="preserve">Blake Andrews</w:t>
@@ -250,7 +247,6 @@
       <w:r>
         <w:rPr>
           <w:i w:val="1"/>
-          <w:highlight w:val="green"/>
           <w:rtl w:val="0"/>
         </w:rPr>
         <w:t xml:space="preserve">Bayley Fisher</w:t>
@@ -2664,13 +2660,10 @@
             <w:pPr>
               <w:widowControl w:val="0"/>
               <w:spacing w:line="240" w:lineRule="auto"/>
-              <w:rPr>
-                <w:highlight w:val="magenta"/>
-              </w:rPr>
-            </w:pPr>
-            <w:r>
-              <w:rPr>
-                <w:highlight w:val="magenta"/>
+              <w:rPr/>
+            </w:pPr>
+            <w:r>
+              <w:rPr>
                 <w:rtl w:val="0"/>
               </w:rPr>
               <w:t xml:space="preserve">Player Ship Fly</w:t>
@@ -2692,13 +2685,10 @@
             <w:pPr>
               <w:widowControl w:val="0"/>
               <w:spacing w:line="240" w:lineRule="auto"/>
-              <w:rPr>
-                <w:highlight w:val="magenta"/>
-              </w:rPr>
-            </w:pPr>
-            <w:r>
-              <w:rPr>
-                <w:highlight w:val="magenta"/>
+              <w:rPr/>
+            </w:pPr>
+            <w:r>
+              <w:rPr>
                 <w:rtl w:val="0"/>
               </w:rPr>
               <w:t xml:space="preserve">player_fly</w:t>
@@ -2720,13 +2710,10 @@
             <w:pPr>
               <w:widowControl w:val="0"/>
               <w:spacing w:line="240" w:lineRule="auto"/>
-              <w:rPr>
-                <w:highlight w:val="magenta"/>
-              </w:rPr>
-            </w:pPr>
-            <w:r>
-              <w:rPr>
-                <w:highlight w:val="magenta"/>
+              <w:rPr/>
+            </w:pPr>
+            <w:r>
+              <w:rPr>
                 <w:rtl w:val="0"/>
               </w:rPr>
               <w:t xml:space="preserve">Yes</w:t>
@@ -2748,13 +2735,10 @@
             <w:pPr>
               <w:widowControl w:val="0"/>
               <w:spacing w:line="240" w:lineRule="auto"/>
-              <w:rPr>
-                <w:highlight w:val="magenta"/>
-              </w:rPr>
-            </w:pPr>
-            <w:r>
-              <w:rPr>
-                <w:highlight w:val="magenta"/>
+              <w:rPr/>
+            </w:pPr>
+            <w:r>
+              <w:rPr>
                 <w:rtl w:val="0"/>
               </w:rPr>
               <w:t xml:space="preserve">1</w:t>
@@ -2776,13 +2760,10 @@
             <w:pPr>
               <w:widowControl w:val="0"/>
               <w:spacing w:line="240" w:lineRule="auto"/>
-              <w:rPr>
-                <w:highlight w:val="magenta"/>
-              </w:rPr>
-            </w:pPr>
-            <w:r>
-              <w:rPr>
-                <w:highlight w:val="magenta"/>
+              <w:rPr/>
+            </w:pPr>
+            <w:r>
+              <w:rPr>
                 <w:rtl w:val="0"/>
               </w:rPr>
               <w:t xml:space="preserve">Flying</w:t>
@@ -2863,13 +2844,10 @@
             <w:pPr>
               <w:widowControl w:val="0"/>
               <w:spacing w:line="240" w:lineRule="auto"/>
-              <w:rPr>
-                <w:highlight w:val="cyan"/>
-              </w:rPr>
-            </w:pPr>
-            <w:r>
-              <w:rPr>
-                <w:highlight w:val="cyan"/>
+              <w:rPr/>
+            </w:pPr>
+            <w:r>
+              <w:rPr>
                 <w:rtl w:val="0"/>
               </w:rPr>
               <w:t xml:space="preserve">Player Taking Damage</w:t>
@@ -2891,13 +2869,10 @@
             <w:pPr>
               <w:widowControl w:val="0"/>
               <w:spacing w:line="240" w:lineRule="auto"/>
-              <w:rPr>
-                <w:highlight w:val="cyan"/>
-              </w:rPr>
-            </w:pPr>
-            <w:r>
-              <w:rPr>
-                <w:highlight w:val="cyan"/>
+              <w:rPr/>
+            </w:pPr>
+            <w:r>
+              <w:rPr>
                 <w:rtl w:val="0"/>
               </w:rPr>
               <w:t xml:space="preserve">player_hurt</w:t>
@@ -2919,13 +2894,10 @@
             <w:pPr>
               <w:widowControl w:val="0"/>
               <w:spacing w:line="240" w:lineRule="auto"/>
-              <w:rPr>
-                <w:highlight w:val="cyan"/>
-              </w:rPr>
-            </w:pPr>
-            <w:r>
-              <w:rPr>
-                <w:highlight w:val="cyan"/>
+              <w:rPr/>
+            </w:pPr>
+            <w:r>
+              <w:rPr>
                 <w:rtl w:val="0"/>
               </w:rPr>
               <w:t xml:space="preserve">No</w:t>
@@ -2947,13 +2919,10 @@
             <w:pPr>
               <w:widowControl w:val="0"/>
               <w:spacing w:line="240" w:lineRule="auto"/>
-              <w:rPr>
-                <w:highlight w:val="cyan"/>
-              </w:rPr>
-            </w:pPr>
-            <w:r>
-              <w:rPr>
-                <w:highlight w:val="cyan"/>
+              <w:rPr/>
+            </w:pPr>
+            <w:r>
+              <w:rPr>
                 <w:rtl w:val="0"/>
               </w:rPr>
               <w:t xml:space="preserve">1</w:t>
@@ -2975,13 +2944,10 @@
             <w:pPr>
               <w:widowControl w:val="0"/>
               <w:spacing w:line="240" w:lineRule="auto"/>
-              <w:rPr>
-                <w:highlight w:val="cyan"/>
-              </w:rPr>
-            </w:pPr>
-            <w:r>
-              <w:rPr>
-                <w:highlight w:val="cyan"/>
+              <w:rPr/>
+            </w:pPr>
+            <w:r>
+              <w:rPr>
                 <w:rtl w:val="0"/>
               </w:rPr>
               <w:t xml:space="preserve">Rattling metal when the player is shot</w:t>
@@ -3059,13 +3025,10 @@
             <w:pPr>
               <w:widowControl w:val="0"/>
               <w:spacing w:line="240" w:lineRule="auto"/>
-              <w:rPr>
-                <w:highlight w:val="green"/>
-              </w:rPr>
-            </w:pPr>
-            <w:r>
-              <w:rPr>
-                <w:highlight w:val="green"/>
+              <w:rPr/>
+            </w:pPr>
+            <w:r>
+              <w:rPr>
                 <w:rtl w:val="0"/>
               </w:rPr>
               <w:t xml:space="preserve">Player Exploding</w:t>
@@ -3087,13 +3050,10 @@
             <w:pPr>
               <w:widowControl w:val="0"/>
               <w:spacing w:line="240" w:lineRule="auto"/>
-              <w:rPr>
-                <w:highlight w:val="green"/>
-              </w:rPr>
-            </w:pPr>
-            <w:r>
-              <w:rPr>
-                <w:highlight w:val="green"/>
+              <w:rPr/>
+            </w:pPr>
+            <w:r>
+              <w:rPr>
                 <w:rtl w:val="0"/>
               </w:rPr>
               <w:t xml:space="preserve">player_death</w:t>
@@ -3115,13 +3075,10 @@
             <w:pPr>
               <w:widowControl w:val="0"/>
               <w:spacing w:line="240" w:lineRule="auto"/>
-              <w:rPr>
-                <w:highlight w:val="green"/>
-              </w:rPr>
-            </w:pPr>
-            <w:r>
-              <w:rPr>
-                <w:highlight w:val="green"/>
+              <w:rPr/>
+            </w:pPr>
+            <w:r>
+              <w:rPr>
                 <w:rtl w:val="0"/>
               </w:rPr>
               <w:t xml:space="preserve">No</w:t>
@@ -3143,13 +3100,10 @@
             <w:pPr>
               <w:widowControl w:val="0"/>
               <w:spacing w:line="240" w:lineRule="auto"/>
-              <w:rPr>
-                <w:highlight w:val="green"/>
-              </w:rPr>
-            </w:pPr>
-            <w:r>
-              <w:rPr>
-                <w:highlight w:val="green"/>
+              <w:rPr/>
+            </w:pPr>
+            <w:r>
+              <w:rPr>
                 <w:rtl w:val="0"/>
               </w:rPr>
               <w:t xml:space="preserve">1</w:t>
@@ -3171,13 +3125,10 @@
             <w:pPr>
               <w:widowControl w:val="0"/>
               <w:spacing w:line="240" w:lineRule="auto"/>
-              <w:rPr>
-                <w:highlight w:val="green"/>
-              </w:rPr>
-            </w:pPr>
-            <w:r>
-              <w:rPr>
-                <w:highlight w:val="green"/>
+              <w:rPr/>
+            </w:pPr>
+            <w:r>
+              <w:rPr>
                 <w:rtl w:val="0"/>
               </w:rPr>
               <w:t xml:space="preserve">Explosion effect when the player dies in any way</w:t>
@@ -3255,13 +3206,10 @@
             <w:pPr>
               <w:widowControl w:val="0"/>
               <w:spacing w:line="240" w:lineRule="auto"/>
-              <w:rPr>
-                <w:highlight w:val="green"/>
-              </w:rPr>
-            </w:pPr>
-            <w:r>
-              <w:rPr>
-                <w:highlight w:val="green"/>
+              <w:rPr/>
+            </w:pPr>
+            <w:r>
+              <w:rPr>
                 <w:rtl w:val="0"/>
               </w:rPr>
               <w:t xml:space="preserve">Asteroid Exploding</w:t>
@@ -3283,13 +3231,10 @@
             <w:pPr>
               <w:widowControl w:val="0"/>
               <w:spacing w:line="240" w:lineRule="auto"/>
-              <w:rPr>
-                <w:highlight w:val="green"/>
-              </w:rPr>
-            </w:pPr>
-            <w:r>
-              <w:rPr>
-                <w:highlight w:val="green"/>
+              <w:rPr/>
+            </w:pPr>
+            <w:r>
+              <w:rPr>
                 <w:rtl w:val="0"/>
               </w:rPr>
               <w:t xml:space="preserve">ast_death</w:t>
@@ -3311,13 +3256,10 @@
             <w:pPr>
               <w:widowControl w:val="0"/>
               <w:spacing w:line="240" w:lineRule="auto"/>
-              <w:rPr>
-                <w:highlight w:val="green"/>
-              </w:rPr>
-            </w:pPr>
-            <w:r>
-              <w:rPr>
-                <w:highlight w:val="green"/>
+              <w:rPr/>
+            </w:pPr>
+            <w:r>
+              <w:rPr>
                 <w:rtl w:val="0"/>
               </w:rPr>
               <w:t xml:space="preserve">No</w:t>
@@ -3339,13 +3281,10 @@
             <w:pPr>
               <w:widowControl w:val="0"/>
               <w:spacing w:line="240" w:lineRule="auto"/>
-              <w:rPr>
-                <w:highlight w:val="green"/>
-              </w:rPr>
-            </w:pPr>
-            <w:r>
-              <w:rPr>
-                <w:highlight w:val="green"/>
+              <w:rPr/>
+            </w:pPr>
+            <w:r>
+              <w:rPr>
                 <w:rtl w:val="0"/>
               </w:rPr>
               <w:t xml:space="preserve">1</w:t>
@@ -3367,13 +3306,10 @@
             <w:pPr>
               <w:widowControl w:val="0"/>
               <w:spacing w:line="240" w:lineRule="auto"/>
-              <w:rPr>
-                <w:highlight w:val="green"/>
-              </w:rPr>
-            </w:pPr>
-            <w:r>
-              <w:rPr>
-                <w:highlight w:val="green"/>
+              <w:rPr/>
+            </w:pPr>
+            <w:r>
+              <w:rPr>
                 <w:rtl w:val="0"/>
               </w:rPr>
               <w:t xml:space="preserve">Rubble explosion</w:t>
@@ -3395,13 +3331,16 @@
             <w:pPr>
               <w:widowControl w:val="0"/>
               <w:spacing w:line="240" w:lineRule="auto"/>
-              <w:rPr/>
-            </w:pPr>
-            <w:r>
-              <w:rPr>
-                <w:rtl w:val="0"/>
-              </w:rPr>
-              <w:t xml:space="preserve">Not Started</w:t>
+              <w:rPr>
+                <w:shd w:fill="6aa84f" w:val="clear"/>
+              </w:rPr>
+            </w:pPr>
+            <w:r>
+              <w:rPr>
+                <w:shd w:fill="6aa84f" w:val="clear"/>
+                <w:rtl w:val="0"/>
+              </w:rPr>
+              <w:t xml:space="preserve">Completed</w:t>
             </w:r>
           </w:p>
         </w:tc>
@@ -3451,13 +3390,10 @@
             <w:pPr>
               <w:widowControl w:val="0"/>
               <w:spacing w:line="240" w:lineRule="auto"/>
-              <w:rPr>
-                <w:highlight w:val="green"/>
-              </w:rPr>
-            </w:pPr>
-            <w:r>
-              <w:rPr>
-                <w:highlight w:val="green"/>
+              <w:rPr/>
+            </w:pPr>
+            <w:r>
+              <w:rPr>
                 <w:rtl w:val="0"/>
               </w:rPr>
               <w:t xml:space="preserve">Enemy Exploding</w:t>
@@ -3479,13 +3415,10 @@
             <w:pPr>
               <w:widowControl w:val="0"/>
               <w:spacing w:line="240" w:lineRule="auto"/>
-              <w:rPr>
-                <w:highlight w:val="green"/>
-              </w:rPr>
-            </w:pPr>
-            <w:r>
-              <w:rPr>
-                <w:highlight w:val="green"/>
+              <w:rPr/>
+            </w:pPr>
+            <w:r>
+              <w:rPr>
                 <w:rtl w:val="0"/>
               </w:rPr>
               <w:t xml:space="preserve">enemy_death</w:t>
@@ -3507,13 +3440,10 @@
             <w:pPr>
               <w:widowControl w:val="0"/>
               <w:spacing w:line="240" w:lineRule="auto"/>
-              <w:rPr>
-                <w:highlight w:val="green"/>
-              </w:rPr>
-            </w:pPr>
-            <w:r>
-              <w:rPr>
-                <w:highlight w:val="green"/>
+              <w:rPr/>
+            </w:pPr>
+            <w:r>
+              <w:rPr>
                 <w:rtl w:val="0"/>
               </w:rPr>
               <w:t xml:space="preserve">No</w:t>
@@ -3535,13 +3465,10 @@
             <w:pPr>
               <w:widowControl w:val="0"/>
               <w:spacing w:line="240" w:lineRule="auto"/>
-              <w:rPr>
-                <w:highlight w:val="green"/>
-              </w:rPr>
-            </w:pPr>
-            <w:r>
-              <w:rPr>
-                <w:highlight w:val="green"/>
+              <w:rPr/>
+            </w:pPr>
+            <w:r>
+              <w:rPr>
                 <w:rtl w:val="0"/>
               </w:rPr>
               <w:t xml:space="preserve">1</w:t>
@@ -3563,13 +3490,10 @@
             <w:pPr>
               <w:widowControl w:val="0"/>
               <w:spacing w:line="240" w:lineRule="auto"/>
-              <w:rPr>
-                <w:highlight w:val="green"/>
-              </w:rPr>
-            </w:pPr>
-            <w:r>
-              <w:rPr>
-                <w:highlight w:val="green"/>
+              <w:rPr/>
+            </w:pPr>
+            <w:r>
+              <w:rPr>
                 <w:rtl w:val="0"/>
               </w:rPr>
               <w:t xml:space="preserve">Explosion of the enemy</w:t>
@@ -3591,13 +3515,16 @@
             <w:pPr>
               <w:widowControl w:val="0"/>
               <w:spacing w:line="240" w:lineRule="auto"/>
-              <w:rPr/>
-            </w:pPr>
-            <w:r>
-              <w:rPr>
-                <w:rtl w:val="0"/>
-              </w:rPr>
-              <w:t xml:space="preserve">Not Started</w:t>
+              <w:rPr>
+                <w:shd w:fill="6aa84f" w:val="clear"/>
+              </w:rPr>
+            </w:pPr>
+            <w:r>
+              <w:rPr>
+                <w:shd w:fill="6aa84f" w:val="clear"/>
+                <w:rtl w:val="0"/>
+              </w:rPr>
+              <w:t xml:space="preserve">Completed</w:t>
             </w:r>
           </w:p>
         </w:tc>
@@ -3647,13 +3574,10 @@
             <w:pPr>
               <w:widowControl w:val="0"/>
               <w:spacing w:line="240" w:lineRule="auto"/>
-              <w:rPr>
-                <w:highlight w:val="magenta"/>
-              </w:rPr>
-            </w:pPr>
-            <w:r>
-              <w:rPr>
-                <w:highlight w:val="magenta"/>
+              <w:rPr/>
+            </w:pPr>
+            <w:r>
+              <w:rPr>
                 <w:rtl w:val="0"/>
               </w:rPr>
               <w:t xml:space="preserve">Player Shooting</w:t>
@@ -3675,13 +3599,10 @@
             <w:pPr>
               <w:widowControl w:val="0"/>
               <w:spacing w:line="240" w:lineRule="auto"/>
-              <w:rPr>
-                <w:highlight w:val="magenta"/>
-              </w:rPr>
-            </w:pPr>
-            <w:r>
-              <w:rPr>
-                <w:highlight w:val="magenta"/>
+              <w:rPr/>
+            </w:pPr>
+            <w:r>
+              <w:rPr>
                 <w:rtl w:val="0"/>
               </w:rPr>
               <w:t xml:space="preserve">player _shoot_1</w:t>
@@ -3703,13 +3624,10 @@
             <w:pPr>
               <w:widowControl w:val="0"/>
               <w:spacing w:line="240" w:lineRule="auto"/>
-              <w:rPr>
-                <w:highlight w:val="magenta"/>
-              </w:rPr>
-            </w:pPr>
-            <w:r>
-              <w:rPr>
-                <w:highlight w:val="magenta"/>
+              <w:rPr/>
+            </w:pPr>
+            <w:r>
+              <w:rPr>
                 <w:rtl w:val="0"/>
               </w:rPr>
               <w:t xml:space="preserve">Yes</w:t>
@@ -3731,13 +3649,10 @@
             <w:pPr>
               <w:widowControl w:val="0"/>
               <w:spacing w:line="240" w:lineRule="auto"/>
-              <w:rPr>
-                <w:highlight w:val="magenta"/>
-              </w:rPr>
-            </w:pPr>
-            <w:r>
-              <w:rPr>
-                <w:highlight w:val="magenta"/>
+              <w:rPr/>
+            </w:pPr>
+            <w:r>
+              <w:rPr>
                 <w:rtl w:val="0"/>
               </w:rPr>
               <w:t xml:space="preserve">2</w:t>
@@ -3759,13 +3674,10 @@
             <w:pPr>
               <w:widowControl w:val="0"/>
               <w:spacing w:line="240" w:lineRule="auto"/>
-              <w:rPr>
-                <w:highlight w:val="magenta"/>
-              </w:rPr>
-            </w:pPr>
-            <w:r>
-              <w:rPr>
-                <w:highlight w:val="magenta"/>
+              <w:rPr/>
+            </w:pPr>
+            <w:r>
+              <w:rPr>
                 <w:rtl w:val="0"/>
               </w:rPr>
               <w:t xml:space="preserve">Two different shoot sounds - turret &amp; cannon</w:t>
@@ -3846,13 +3758,10 @@
             <w:pPr>
               <w:widowControl w:val="0"/>
               <w:spacing w:line="240" w:lineRule="auto"/>
-              <w:rPr>
-                <w:highlight w:val="cyan"/>
-              </w:rPr>
-            </w:pPr>
-            <w:r>
-              <w:rPr>
-                <w:highlight w:val="cyan"/>
+              <w:rPr/>
+            </w:pPr>
+            <w:r>
+              <w:rPr>
                 <w:rtl w:val="0"/>
               </w:rPr>
               <w:t xml:space="preserve">Bomb Deployed</w:t>
@@ -3874,13 +3783,10 @@
             <w:pPr>
               <w:widowControl w:val="0"/>
               <w:spacing w:line="240" w:lineRule="auto"/>
-              <w:rPr>
-                <w:highlight w:val="cyan"/>
-              </w:rPr>
-            </w:pPr>
-            <w:r>
-              <w:rPr>
-                <w:highlight w:val="cyan"/>
+              <w:rPr/>
+            </w:pPr>
+            <w:r>
+              <w:rPr>
                 <w:rtl w:val="0"/>
               </w:rPr>
               <w:t xml:space="preserve">bomb_deploy</w:t>
@@ -3902,13 +3808,10 @@
             <w:pPr>
               <w:widowControl w:val="0"/>
               <w:spacing w:line="240" w:lineRule="auto"/>
-              <w:rPr>
-                <w:highlight w:val="cyan"/>
-              </w:rPr>
-            </w:pPr>
-            <w:r>
-              <w:rPr>
-                <w:highlight w:val="cyan"/>
+              <w:rPr/>
+            </w:pPr>
+            <w:r>
+              <w:rPr>
                 <w:rtl w:val="0"/>
               </w:rPr>
               <w:t xml:space="preserve">No</w:t>
@@ -3930,13 +3833,10 @@
             <w:pPr>
               <w:widowControl w:val="0"/>
               <w:spacing w:line="240" w:lineRule="auto"/>
-              <w:rPr>
-                <w:highlight w:val="cyan"/>
-              </w:rPr>
-            </w:pPr>
-            <w:r>
-              <w:rPr>
-                <w:highlight w:val="cyan"/>
+              <w:rPr/>
+            </w:pPr>
+            <w:r>
+              <w:rPr>
                 <w:rtl w:val="0"/>
               </w:rPr>
               <w:t xml:space="preserve">1</w:t>
@@ -3958,9 +3858,7 @@
             <w:pPr>
               <w:widowControl w:val="0"/>
               <w:spacing w:line="240" w:lineRule="auto"/>
-              <w:rPr>
-                <w:highlight w:val="cyan"/>
-              </w:rPr>
+              <w:rPr/>
             </w:pPr>
             <w:r>
               <w:rPr>
@@ -4040,13 +3938,10 @@
             <w:pPr>
               <w:widowControl w:val="0"/>
               <w:spacing w:line="240" w:lineRule="auto"/>
-              <w:rPr>
-                <w:highlight w:val="cyan"/>
-              </w:rPr>
-            </w:pPr>
-            <w:r>
-              <w:rPr>
-                <w:highlight w:val="cyan"/>
+              <w:rPr/>
+            </w:pPr>
+            <w:r>
+              <w:rPr>
                 <w:rtl w:val="0"/>
               </w:rPr>
               <w:t xml:space="preserve">Bomb Detonate</w:t>
@@ -4068,13 +3963,10 @@
             <w:pPr>
               <w:widowControl w:val="0"/>
               <w:spacing w:line="240" w:lineRule="auto"/>
-              <w:rPr>
-                <w:highlight w:val="cyan"/>
-              </w:rPr>
-            </w:pPr>
-            <w:r>
-              <w:rPr>
-                <w:highlight w:val="cyan"/>
+              <w:rPr/>
+            </w:pPr>
+            <w:r>
+              <w:rPr>
                 <w:rtl w:val="0"/>
               </w:rPr>
               <w:t xml:space="preserve">bomb_explode</w:t>
@@ -4096,13 +3988,10 @@
             <w:pPr>
               <w:widowControl w:val="0"/>
               <w:spacing w:line="240" w:lineRule="auto"/>
-              <w:rPr>
-                <w:highlight w:val="cyan"/>
-              </w:rPr>
-            </w:pPr>
-            <w:r>
-              <w:rPr>
-                <w:highlight w:val="cyan"/>
+              <w:rPr/>
+            </w:pPr>
+            <w:r>
+              <w:rPr>
                 <w:rtl w:val="0"/>
               </w:rPr>
               <w:t xml:space="preserve">No</w:t>
@@ -4124,13 +4013,10 @@
             <w:pPr>
               <w:widowControl w:val="0"/>
               <w:spacing w:line="240" w:lineRule="auto"/>
-              <w:rPr>
-                <w:highlight w:val="cyan"/>
-              </w:rPr>
-            </w:pPr>
-            <w:r>
-              <w:rPr>
-                <w:highlight w:val="cyan"/>
+              <w:rPr/>
+            </w:pPr>
+            <w:r>
+              <w:rPr>
                 <w:rtl w:val="0"/>
               </w:rPr>
               <w:t xml:space="preserve">1</w:t>
@@ -4152,9 +4038,7 @@
             <w:pPr>
               <w:widowControl w:val="0"/>
               <w:spacing w:line="240" w:lineRule="auto"/>
-              <w:rPr>
-                <w:highlight w:val="cyan"/>
-              </w:rPr>
+              <w:rPr/>
             </w:pPr>
             <w:r>
               <w:rPr>
@@ -5125,6 +5009,34 @@
     <w:p>
       <w:pPr>
         <w:jc w:val="center"/>
+        <w:rPr>
+          <w:b w:val="1"/>
+        </w:rPr>
+      </w:pPr>
+      <w:r>
+        <w:rPr>
+          <w:rtl w:val="0"/>
+        </w:rPr>
+      </w:r>
+    </w:p>
+    <w:p>
+      <w:pPr>
+        <w:jc w:val="left"/>
+        <w:rPr>
+          <w:b w:val="1"/>
+        </w:rPr>
+      </w:pPr>
+      <w:r>
+        <w:rPr>
+          <w:b w:val="1"/>
+          <w:rtl w:val="0"/>
+        </w:rPr>
+        <w:t xml:space="preserve">21st July</w:t>
+      </w:r>
+    </w:p>
+    <w:p>
+      <w:pPr>
+        <w:jc w:val="left"/>
         <w:rPr>
           <w:b w:val="1"/>
         </w:rPr>

</xml_diff>